<commit_message>
Bud på færdigt visionsdokument
</commit_message>
<xml_diff>
--- a/Forberedelse/Visionsdokument.docx
+++ b/Forberedelse/Visionsdokument.docx
@@ -12,6 +12,9 @@
       <w:r>
         <w:t xml:space="preserve"> for Flextur</w:t>
       </w:r>
+      <w:r>
+        <w:t>-system</w:t>
+      </w:r>
     </w:p>
     <w:p/>
     <w:p>
@@ -85,13 +88,22 @@
         <w:t>bestillingsprocessen.</w:t>
       </w:r>
       <w:r>
-        <w:t xml:space="preserve"> Det skal være intuitivt, og selvom kunden måske har brugt ordningen for første gang, skal kunden med sindsro ikke være i tvivl om, at</w:t>
+        <w:t xml:space="preserve"> Det skal være intuitivt, og selvom kunden måske har brugt ordningen for først</w:t>
+      </w:r>
+      <w:r>
+        <w:t xml:space="preserve">e gang, skal kunden med </w:t>
+      </w:r>
+      <w:r>
+        <w:t>ikke være i tvivl om, at</w:t>
       </w:r>
       <w:r>
         <w:t xml:space="preserve"> </w:t>
       </w:r>
       <w:r>
-        <w:t xml:space="preserve">kørslen er bestilt. </w:t>
+        <w:t>hvordan man vha. systemet bestiller kørsel</w:t>
+      </w:r>
+      <w:r>
+        <w:t xml:space="preserve">. </w:t>
       </w:r>
       <w:r>
         <w:t>Endvidere er det ønskvær</w:t>
@@ -108,7 +120,22 @@
     </w:p>
     <w:p>
       <w:r>
-        <w:t xml:space="preserve">De specifikke krav til selve systemet fra kundens side er, at kunden kan optræde som en af de primære brugere af systemet. Her skal brugeren kunne bestille en ny kørsel indeholdende informationer om tid, fra/til-destination, antal personer og evt. bemærkninger om medbragte hjælpemidler mv. </w:t>
+        <w:t>De specifikke krav til selve systemet fra kundens side er, at kunden kan optræde som en af de primære brugere af systemet.</w:t>
+      </w:r>
+      <w:r>
+        <w:t xml:space="preserve"> Hvis kunden benytter systemet for første gang skal vedkommende kunne oprette sig som bruger af systemet,</w:t>
+      </w:r>
+      <w:r>
+        <w:t xml:space="preserve"> Her</w:t>
+      </w:r>
+      <w:r>
+        <w:t>efter</w:t>
+      </w:r>
+      <w:r>
+        <w:t xml:space="preserve"> skal brugeren kunne bestille en ny kørsel indeholdende informationer om tid, fra/til-destination, antal personer og evt. bemærkninger om medbragte hjælpemidler mv. </w:t>
+      </w:r>
+      <w:r>
+        <w:t>Endvidere er en brugeroversigt over tidligere kørsler ønskværdigt.</w:t>
       </w:r>
     </w:p>
     <w:p>
@@ -133,7 +160,18 @@
     </w:p>
     <w:p>
       <w:r>
-        <w:t>Medarbejderens interesser ligger i, at kundens kørselsbestilling når frem med de nødvendige oplysninger</w:t>
+        <w:t xml:space="preserve">Som den anden primære bruger af systemet er det vigtigt for medarbejderen, at vedkommende let kan kende forskel på kunde- og medarbejderinterfacet i systemet. Medarbejderens tilgangsvinkel til systemet skal være målrettet til distributionsbrug og så brugervenligt og tilpasset som muligt. </w:t>
+      </w:r>
+    </w:p>
+    <w:p>
+      <w:r>
+        <w:t>Medarbejder</w:t>
+      </w:r>
+      <w:r>
+        <w:t>ens specifikke krav er</w:t>
+      </w:r>
+      <w:r>
+        <w:t>, at kundens kørselsbestilling når frem med de nødvendige oplysninger</w:t>
       </w:r>
       <w:r>
         <w:t>, så</w:t>
@@ -143,6 +181,9 @@
       </w:r>
       <w:r>
         <w:t xml:space="preserve">gives med det samme og kørslen derefter kan tildeles en bil. Endvidere </w:t>
+      </w:r>
+      <w:r>
+        <w:t>ønsker medarbejderen at få vist en oversigt over afholdte ture hhv. pr. bruger og pr. tidsinterval.</w:t>
       </w:r>
     </w:p>
     <w:p>
@@ -166,20 +207,24 @@
       </w:r>
       <w:proofErr w:type="spellEnd"/>
       <w:r>
-        <w:t xml:space="preserve"> interesser ligger i, at der ikke sker fejl eller uoverensstemmelser mellem bruger og Flextur-produktet, der er på baggrund af systemet. </w:t>
-      </w:r>
-    </w:p>
-    <w:p>
-      <w:pPr>
-        <w:pStyle w:val="Overskrift2"/>
-        <w:rPr>
-          <w:color w:val="ED7D31" w:themeColor="accent2"/>
-        </w:rPr>
-      </w:pPr>
-    </w:p>
-    <w:p/>
-    <w:p/>
-    <w:p/>
+        <w:t xml:space="preserve"> interesser ligger i, at der ikke sker fejl </w:t>
+      </w:r>
+      <w:r>
+        <w:t xml:space="preserve">, snyd </w:t>
+      </w:r>
+      <w:r>
+        <w:t>eller uoverensstemmelser mellem bruger og Flex</w:t>
+      </w:r>
+      <w:r>
+        <w:t>tur-produktet, der skyldes</w:t>
+      </w:r>
+      <w:r>
+        <w:t xml:space="preserve"> systemet.</w:t>
+      </w:r>
+      <w:r>
+        <w:t xml:space="preserve"> Endvidere skal kørselsbestillingen og kørselsgodkendelsesprocessen ske så effektivt og minimalistisk som muligt, så kun de nødvendige informationer bliver delt kunden og medarbejderne imellem. Endvidere er det i firmaets store interesse, at systemet optimeres til at give alle brugere af systemet den bedste brugeroplevelse, hvor kunden får den mest optimale kørsel til den korrekte pris.</w:t>
+      </w:r>
+    </w:p>
     <w:p>
       <w:pPr>
         <w:pStyle w:val="Overskrift1"/>
@@ -224,7 +269,10 @@
         </w:numPr>
       </w:pPr>
       <w:r>
-        <w:t>Systemet udfører sletning af kunde</w:t>
+        <w:t>S</w:t>
+      </w:r>
+      <w:r>
+        <w:t>letning af kunde</w:t>
       </w:r>
     </w:p>
     <w:p>
@@ -236,7 +284,10 @@
         </w:numPr>
       </w:pPr>
       <w:r>
-        <w:t>Systemet udfører redigering af kunde</w:t>
+        <w:t>R</w:t>
+      </w:r>
+      <w:r>
+        <w:t>edigering af kunde</w:t>
       </w:r>
     </w:p>
     <w:p>
@@ -248,7 +299,7 @@
         </w:numPr>
       </w:pPr>
       <w:r>
-        <w:t>Kørselsoverblik</w:t>
+        <w:t>Kørselsadministration for bruger</w:t>
       </w:r>
     </w:p>
     <w:p>
@@ -260,7 +311,10 @@
         </w:numPr>
       </w:pPr>
       <w:r>
-        <w:t>Systemet udfører bestilling af kørsel</w:t>
+        <w:t>B</w:t>
+      </w:r>
+      <w:r>
+        <w:t>estilling af kørsel</w:t>
       </w:r>
     </w:p>
     <w:p>
@@ -272,7 +326,7 @@
         </w:numPr>
       </w:pPr>
       <w:r>
-        <w:t>Systemet udfører sletning af kørsel</w:t>
+        <w:t>Visning af kørselshistorik</w:t>
       </w:r>
     </w:p>
     <w:p>
@@ -284,7 +338,7 @@
         </w:numPr>
       </w:pPr>
       <w:r>
-        <w:t>Registerindsigt</w:t>
+        <w:t>Kørselsadministration for Midttrafik</w:t>
       </w:r>
     </w:p>
     <w:p>
@@ -296,7 +350,7 @@
         </w:numPr>
       </w:pPr>
       <w:r>
-        <w:t>Systemet udfører visning af brugerhistorik</w:t>
+        <w:t>Godkendelse af kørsel</w:t>
       </w:r>
     </w:p>
     <w:p>
@@ -308,7 +362,7 @@
         </w:numPr>
       </w:pPr>
       <w:r>
-        <w:t>Systemet udfører visning af fremtidige kørsler</w:t>
+        <w:t>Tildeling af bil til kørsel</w:t>
       </w:r>
     </w:p>
     <w:p>
@@ -320,7 +374,19 @@
         </w:numPr>
       </w:pPr>
       <w:r>
-        <w:t>Systemet udfører visning af tidligere kørsler</w:t>
+        <w:t>Visning af fremtidige kørsler med pris</w:t>
+      </w:r>
+    </w:p>
+    <w:p>
+      <w:pPr>
+        <w:pStyle w:val="Listeafsnit"/>
+        <w:numPr>
+          <w:ilvl w:val="1"/>
+          <w:numId w:val="1"/>
+        </w:numPr>
+      </w:pPr>
+      <w:r>
+        <w:t>Visning af tidligere kørsler pr. bruger og tidsinterval</w:t>
       </w:r>
     </w:p>
     <w:p/>

</xml_diff>

<commit_message>
gud vide, hvorfor jeg er begyndt at kode
</commit_message>
<xml_diff>
--- a/Forberedelse/Visionsdokument.docx
+++ b/Forberedelse/Visionsdokument.docx
@@ -98,10 +98,7 @@
         <w:t>Det skal være intuitivt, og selvom kunden måske har brugt ordningen for først</w:t>
       </w:r>
       <w:r>
-        <w:t xml:space="preserve">e gang, skal kunden med </w:t>
-      </w:r>
-      <w:r>
-        <w:t>ikke være i tvivl om, at</w:t>
+        <w:t>e gang, skal kunden ikke være i tvivl om,</w:t>
       </w:r>
       <w:r>
         <w:t xml:space="preserve"> </w:t>
@@ -443,6 +440,18 @@
       </w:pPr>
       <w:r>
         <w:t>Visning af tidligere kørsler pr. bruger og tidsinterval</w:t>
+      </w:r>
+    </w:p>
+    <w:p>
+      <w:pPr>
+        <w:pStyle w:val="Listeafsnit"/>
+        <w:numPr>
+          <w:ilvl w:val="1"/>
+          <w:numId w:val="1"/>
+        </w:numPr>
+      </w:pPr>
+      <w:r>
+        <w:t xml:space="preserve">Eksport af kørselshistorik </w:t>
       </w:r>
     </w:p>
     <w:p/>
@@ -1374,4 +1383,16 @@
     </a:ext>
   </a:extLst>
 </a:theme>
+</file>
+
+<file path=customXml/item1.xml><?xml version="1.0" encoding="utf-8"?>
+<b:Sources xmlns:b="http://schemas.openxmlformats.org/officeDocument/2006/bibliography" xmlns="http://schemas.openxmlformats.org/officeDocument/2006/bibliography" SelectedStyle="\APASixthEditionOfficeOnline.xsl" StyleName="APA" Version="6"/>
+</file>
+
+<file path=customXml/itemProps1.xml><?xml version="1.0" encoding="utf-8"?>
+<ds:datastoreItem xmlns:ds="http://schemas.openxmlformats.org/officeDocument/2006/customXml" ds:itemID="{43891FA8-CFCA-4EE3-9B2D-C4B001DEC0DD}">
+  <ds:schemaRefs>
+    <ds:schemaRef ds:uri="http://schemas.openxmlformats.org/officeDocument/2006/bibliography"/>
+  </ds:schemaRefs>
+</ds:datastoreItem>
 </file>
</xml_diff>